<commit_message>
Add some details for report
</commit_message>
<xml_diff>
--- a/doc/Rapport.docx
+++ b/doc/Rapport.docx
@@ -1,6 +1,6 @@
 
 <file path=word/document.xml><?xml version="1.0" encoding="utf-8"?>
-<w:document xmlns:wpc="http://schemas.microsoft.com/office/word/2010/wordprocessingCanvas" xmlns:mc="http://schemas.openxmlformats.org/markup-compatibility/2006" xmlns:o="urn:schemas-microsoft-com:office:office" xmlns:r="http://schemas.openxmlformats.org/officeDocument/2006/relationships" xmlns:m="http://schemas.openxmlformats.org/officeDocument/2006/math" xmlns:v="urn:schemas-microsoft-com:vml" xmlns:wp14="http://schemas.microsoft.com/office/word/2010/wordprocessingDrawing" xmlns:wp="http://schemas.openxmlformats.org/drawingml/2006/wordprocessingDrawing" xmlns:w10="urn:schemas-microsoft-com:office:word" xmlns:w="http://schemas.openxmlformats.org/wordprocessingml/2006/main" xmlns:w14="http://schemas.microsoft.com/office/word/2010/wordml" xmlns:w15="http://schemas.microsoft.com/office/word/2012/wordml" xmlns:wpg="http://schemas.microsoft.com/office/word/2010/wordprocessingGroup" xmlns:wpi="http://schemas.microsoft.com/office/word/2010/wordprocessingInk" xmlns:wne="http://schemas.microsoft.com/office/word/2006/wordml" xmlns:wps="http://schemas.microsoft.com/office/word/2010/wordprocessingShape" mc:Ignorable="w14 w15 wp14">
+<w:document xmlns:wpc="http://schemas.microsoft.com/office/word/2010/wordprocessingCanvas" xmlns:cx="http://schemas.microsoft.com/office/drawing/2014/chartex" xmlns:cx1="http://schemas.microsoft.com/office/drawing/2015/9/8/chartex" xmlns:cx2="http://schemas.microsoft.com/office/drawing/2015/10/21/chartex" xmlns:cx3="http://schemas.microsoft.com/office/drawing/2016/5/9/chartex" xmlns:cx4="http://schemas.microsoft.com/office/drawing/2016/5/10/chartex" xmlns:cx5="http://schemas.microsoft.com/office/drawing/2016/5/11/chartex" xmlns:mc="http://schemas.openxmlformats.org/markup-compatibility/2006" xmlns:o="urn:schemas-microsoft-com:office:office" xmlns:r="http://schemas.openxmlformats.org/officeDocument/2006/relationships" xmlns:m="http://schemas.openxmlformats.org/officeDocument/2006/math" xmlns:v="urn:schemas-microsoft-com:vml" xmlns:wp14="http://schemas.microsoft.com/office/word/2010/wordprocessingDrawing" xmlns:wp="http://schemas.openxmlformats.org/drawingml/2006/wordprocessingDrawing" xmlns:w10="urn:schemas-microsoft-com:office:word" xmlns:w="http://schemas.openxmlformats.org/wordprocessingml/2006/main" xmlns:w14="http://schemas.microsoft.com/office/word/2010/wordml" xmlns:w15="http://schemas.microsoft.com/office/word/2012/wordml" xmlns:w16se="http://schemas.microsoft.com/office/word/2015/wordml/symex" xmlns:wpg="http://schemas.microsoft.com/office/word/2010/wordprocessingGroup" xmlns:wpi="http://schemas.microsoft.com/office/word/2010/wordprocessingInk" xmlns:wne="http://schemas.microsoft.com/office/word/2006/wordml" xmlns:wps="http://schemas.microsoft.com/office/word/2010/wordprocessingShape" mc:Ignorable="w14 w15 w16se wp14">
   <w:body>
     <w:p>
       <w:pPr>
@@ -266,15 +266,17 @@
           <w:sz w:val="44"/>
           <w:szCs w:val="44"/>
         </w:rPr>
-        <w:t>TP de</w:t>
-      </w:r>
+        <w:t xml:space="preserve">TP de </w:t>
+      </w:r>
+      <w:proofErr w:type="spellStart"/>
       <w:r>
         <w:rPr>
           <w:sz w:val="44"/>
           <w:szCs w:val="44"/>
         </w:rPr>
-        <w:t xml:space="preserve"> Grails</w:t>
-      </w:r>
+        <w:t>Grails</w:t>
+      </w:r>
+      <w:proofErr w:type="spellEnd"/>
     </w:p>
     <w:p>
       <w:pPr>
@@ -307,8 +309,17 @@
           <w:sz w:val="48"/>
           <w:szCs w:val="48"/>
         </w:rPr>
-        <w:t>Segmentation Fault</w:t>
-      </w:r>
+        <w:t xml:space="preserve">Segmentation </w:t>
+      </w:r>
+      <w:proofErr w:type="spellStart"/>
+      <w:r>
+        <w:rPr>
+          <w:sz w:val="48"/>
+          <w:szCs w:val="48"/>
+        </w:rPr>
+        <w:t>Fault</w:t>
+      </w:r>
+      <w:proofErr w:type="spellEnd"/>
     </w:p>
     <w:p>
       <w:pPr>
@@ -350,14 +361,7 @@
           <w:sz w:val="30"/>
           <w:szCs w:val="30"/>
         </w:rPr>
-        <w:t>RABERIN Alexandre</w:t>
-      </w:r>
-      <w:r>
-        <w:rPr>
-          <w:sz w:val="30"/>
-          <w:szCs w:val="30"/>
-        </w:rPr>
-        <w:t xml:space="preserve"> &amp; ELYSEE Jonas </w:t>
+        <w:t xml:space="preserve">RABERIN Alexandre &amp; ELYSEE Jonas </w:t>
       </w:r>
     </w:p>
     <w:p>
@@ -1192,7 +1196,13 @@
     </w:p>
     <w:p>
       <w:r>
-        <w:t>Chaque utilisateur aura donc un profile qui sera consultable, et qui affichera divers informations sur l'utilisateur telles que la date à laquelle il s'est inscrit et un résumé de l'ensemble de ses activités.</w:t>
+        <w:t>Chaque utilisateur aura donc un profile qui sera consultable, et qui affichera divers</w:t>
+      </w:r>
+      <w:r>
+        <w:t>es</w:t>
+      </w:r>
+      <w:r>
+        <w:t xml:space="preserve"> informations sur l'utilisateur telles que la date à laquelle il s'est inscrit et un résumé de l'ensemble de ses activités.</w:t>
       </w:r>
     </w:p>
     <w:p>
@@ -1202,7 +1212,31 @@
     </w:p>
     <w:p>
       <w:r>
-        <w:t>Les questions (et les réponses à ces questions) seront sujet à un système de vote qui indiquera si la question est intéressantes ou si la réponse répond bien à la question posée.</w:t>
+        <w:t>Les questions (et les réponses à ces questions) seront sujet</w:t>
+      </w:r>
+      <w:r>
+        <w:t>s</w:t>
+      </w:r>
+      <w:r>
+        <w:t xml:space="preserve"> à un système de vote qui indiquera si la que</w:t>
+      </w:r>
+      <w:r>
+        <w:t>stion est intéressantes ou si une ou plusieurs</w:t>
+      </w:r>
+      <w:r>
+        <w:t xml:space="preserve"> réponse</w:t>
+      </w:r>
+      <w:r>
+        <w:t>s</w:t>
+      </w:r>
+      <w:r>
+        <w:t xml:space="preserve"> répond</w:t>
+      </w:r>
+      <w:r>
+        <w:t>ent</w:t>
+      </w:r>
+      <w:r>
+        <w:t xml:space="preserve"> bien à la question posée.</w:t>
       </w:r>
     </w:p>
     <w:p>
@@ -1212,9 +1246,6 @@
     </w:p>
     <w:p/>
     <w:p>
-      <w:pPr>
-        <w:ind w:firstLine="708"/>
-      </w:pPr>
       <w:r>
         <w:t xml:space="preserve">B </w:t>
       </w:r>
@@ -1321,57 +1352,128 @@
         <w:tab/>
       </w:r>
       <w:r>
-        <w:t>Afin de développement ce projet, certains outils sont mis à disposition afin d'alléger le travail à effectuer. En effet, dans le cadre du cours, l'outil de développement Grails est recommandé.</w:t>
+        <w:t xml:space="preserve">Afin de développement ce projet, certains outils sont mis à disposition afin d'alléger le travail à effectuer. En effet, dans le cadre du cours, l'outil de développement </w:t>
+      </w:r>
+      <w:r>
+        <w:t xml:space="preserve">d’application web </w:t>
+      </w:r>
+      <w:proofErr w:type="spellStart"/>
+      <w:r>
+        <w:t>Grails</w:t>
+      </w:r>
+      <w:proofErr w:type="spellEnd"/>
+      <w:r>
+        <w:t xml:space="preserve"> a été utilisé</w:t>
+      </w:r>
+      <w:r>
+        <w:t>.</w:t>
+      </w:r>
+      <w:r>
+        <w:t xml:space="preserve"> </w:t>
+      </w:r>
+      <w:proofErr w:type="spellStart"/>
+      <w:r>
+        <w:t>Grails</w:t>
+      </w:r>
+      <w:proofErr w:type="spellEnd"/>
+      <w:r>
+        <w:t xml:space="preserve"> s’appuie sur l’utilisation du langage </w:t>
+      </w:r>
+      <w:proofErr w:type="spellStart"/>
+      <w:r>
+        <w:t>Groovy</w:t>
+      </w:r>
+      <w:proofErr w:type="spellEnd"/>
+      <w:r>
+        <w:t xml:space="preserve"> </w:t>
+      </w:r>
+      <w:r>
+        <w:t>pour effectuer le code de notre application.</w:t>
+      </w:r>
+    </w:p>
+    <w:p>
+      <w:r>
+        <w:t xml:space="preserve">Concernant l’environnement de développement, nous avons utilisé </w:t>
+      </w:r>
+      <w:proofErr w:type="spellStart"/>
+      <w:r>
+        <w:t>IntelliJ</w:t>
+      </w:r>
+      <w:proofErr w:type="spellEnd"/>
+      <w:r>
+        <w:t xml:space="preserve"> qui possède un support du </w:t>
+      </w:r>
+      <w:proofErr w:type="spellStart"/>
+      <w:r>
+        <w:t>framework</w:t>
+      </w:r>
+      <w:proofErr w:type="spellEnd"/>
+      <w:r>
+        <w:t xml:space="preserve"> </w:t>
+      </w:r>
+      <w:proofErr w:type="spellStart"/>
+      <w:r>
+        <w:t>Grails</w:t>
+      </w:r>
+      <w:proofErr w:type="spellEnd"/>
+      <w:r>
+        <w:t>.</w:t>
+      </w:r>
+    </w:p>
+    <w:p/>
+    <w:p>
+      <w:r>
+        <w:t xml:space="preserve">II – Travail </w:t>
+      </w:r>
+      <w:r>
+        <w:t>de Conception</w:t>
+      </w:r>
+      <w:r>
+        <w:t xml:space="preserve"> </w:t>
+      </w:r>
+      <w:r>
+        <w:t xml:space="preserve">Réalisé </w:t>
+      </w:r>
+    </w:p>
+    <w:p>
+      <w:r>
+        <w:t xml:space="preserve">A – </w:t>
+      </w:r>
+      <w:r>
+        <w:t>UML</w:t>
       </w:r>
     </w:p>
     <w:p>
       <w:r>
         <w:tab/>
-        <w:t>Grails</w:t>
-      </w:r>
-    </w:p>
-    <w:p>
-      <w:r>
-        <w:tab/>
-        <w:t xml:space="preserve">Groovy </w:t>
-      </w:r>
-    </w:p>
-    <w:p>
-      <w:r>
-        <w:t xml:space="preserve">II – Travail </w:t>
-      </w:r>
-      <w:r>
-        <w:t>de Conception</w:t>
-      </w:r>
-      <w:r>
-        <w:t xml:space="preserve"> </w:t>
-      </w:r>
-      <w:r>
-        <w:t xml:space="preserve">Réalisé </w:t>
-      </w:r>
-    </w:p>
-    <w:p>
-      <w:r>
-        <w:t xml:space="preserve">A – </w:t>
-      </w:r>
-      <w:r>
-        <w:t>UML</w:t>
-      </w:r>
-    </w:p>
-    <w:p>
-      <w:r>
-        <w:tab/>
-        <w:t xml:space="preserve">La première étape du développement de l'application revient à isoler les entités que nous allons manipuler tout au long de notre </w:t>
-      </w:r>
-      <w:r>
-        <w:tab/>
-        <w:t>application. Pour cela, nous construison</w:t>
-      </w:r>
-      <w:r>
-        <w:t>s le diagramme UML de notre projet</w:t>
-      </w:r>
-      <w:r>
-        <w:t>:</w:t>
+        <w:t>La première étape du développement de l'application revient à isoler les entités que nous all</w:t>
+      </w:r>
+      <w:r>
+        <w:t>i</w:t>
+      </w:r>
+      <w:r>
+        <w:t>ons m</w:t>
+      </w:r>
+      <w:r>
+        <w:t xml:space="preserve">anipuler tout au long du développement et du fonctionnement de notre </w:t>
+      </w:r>
+      <w:r>
+        <w:t xml:space="preserve">application. Pour cela, nous </w:t>
+      </w:r>
+      <w:r>
+        <w:t xml:space="preserve">avons construit </w:t>
+      </w:r>
+      <w:r>
+        <w:t xml:space="preserve">le diagramme UML </w:t>
+      </w:r>
+      <w:r>
+        <w:t xml:space="preserve">suivant qui donne une vision générale </w:t>
+      </w:r>
+      <w:r>
+        <w:t>de notre projet</w:t>
+      </w:r>
+      <w:r>
+        <w:t xml:space="preserve">. </w:t>
       </w:r>
     </w:p>
     <w:p>
@@ -1383,8 +1485,26 @@
         </w:numPr>
       </w:pPr>
       <w:r>
-        <w:t>Insert Diagram</w:t>
-      </w:r>
+        <w:t xml:space="preserve">Insert </w:t>
+      </w:r>
+      <w:proofErr w:type="spellStart"/>
+      <w:r>
+        <w:t>Diagram</w:t>
+      </w:r>
+      <w:proofErr w:type="spellEnd"/>
+    </w:p>
+    <w:p>
+      <w:pPr>
+        <w:pStyle w:val="Paragraphedeliste"/>
+      </w:pPr>
+      <w:r>
+        <w:t>« Commentaire diagramme »</w:t>
+      </w:r>
+    </w:p>
+    <w:p>
+      <w:pPr>
+        <w:pStyle w:val="Paragraphedeliste"/>
+      </w:pPr>
     </w:p>
     <w:p/>
     <w:p>
@@ -1397,10 +1517,46 @@
         <w:ind w:firstLine="360"/>
       </w:pPr>
       <w:r>
-        <w:t xml:space="preserve">Sachant que notre application serait une application graphique, la deuxième étape à réaliser était de savoir à quoi on voulait que notre application ressemble. Pour cela, nous avons utilisé le programme "Balsamiq" afin de créer différents écrans de </w:t>
+        <w:lastRenderedPageBreak/>
+        <w:t xml:space="preserve">Sachant que notre application serait une application </w:t>
+      </w:r>
+      <w:r>
+        <w:t xml:space="preserve">web, il a donc un aspect </w:t>
+      </w:r>
+      <w:r>
+        <w:t>graphique</w:t>
+      </w:r>
+      <w:r>
+        <w:t xml:space="preserve"> à prendre en compte. La</w:t>
+      </w:r>
+      <w:r>
+        <w:t xml:space="preserve"> deuxième étape à réaliser </w:t>
+      </w:r>
+      <w:r>
+        <w:t>a donc été de</w:t>
+      </w:r>
+      <w:r>
+        <w:t xml:space="preserve"> savoir à quoi </w:t>
+      </w:r>
+      <w:r>
+        <w:t>nous voulions</w:t>
+      </w:r>
+      <w:r>
+        <w:t xml:space="preserve"> que notre application ressemble. Pour cela, nous avons utilisé le programme "</w:t>
+      </w:r>
+      <w:proofErr w:type="spellStart"/>
+      <w:r>
+        <w:t>Balsamiq</w:t>
+      </w:r>
+      <w:proofErr w:type="spellEnd"/>
+      <w:r>
+        <w:t xml:space="preserve">" afin de créer différents écrans de </w:t>
       </w:r>
       <w:r>
         <w:t>notre application</w:t>
+      </w:r>
+      <w:r>
+        <w:t>, ce qui permet d’avoir une meilleure appréhension lors de la réalisation des vues de l’application</w:t>
       </w:r>
       <w:r>
         <w:t>.</w:t>
@@ -1425,7 +1581,6 @@
     <w:p/>
     <w:p>
       <w:r>
-        <w:lastRenderedPageBreak/>
         <w:t>III</w:t>
       </w:r>
       <w:r>
@@ -1435,77 +1590,202 @@
     <w:p>
       <w:r>
         <w:tab/>
-      </w:r>
-      <w:r>
-        <w:t xml:space="preserve">A – </w:t>
-      </w:r>
-      <w:r>
-        <w:t>Visuellement</w:t>
+        <w:t>A</w:t>
+      </w:r>
+      <w:r>
+        <w:t xml:space="preserve"> –</w:t>
+      </w:r>
+      <w:r>
+        <w:t xml:space="preserve"> </w:t>
+      </w:r>
+      <w:r>
+        <w:t>Architecture</w:t>
+      </w:r>
+    </w:p>
+    <w:p>
+      <w:r>
+        <w:t xml:space="preserve">La charge se répartie sur différents </w:t>
+      </w:r>
+      <w:proofErr w:type="spellStart"/>
+      <w:r>
+        <w:t>controlleurs</w:t>
+      </w:r>
+      <w:proofErr w:type="spellEnd"/>
+      <w:r>
+        <w:t xml:space="preserve"> qui se chargent de gérer différentes parties de l’application. Chaque </w:t>
+      </w:r>
+      <w:proofErr w:type="spellStart"/>
+      <w:r>
+        <w:t>controlleur</w:t>
+      </w:r>
+      <w:proofErr w:type="spellEnd"/>
+      <w:r>
+        <w:t xml:space="preserve">, en fonction des besoins du site web, fait appel à des services qui sont en chargent de gérer des processus plus complets comme par exemple la logique d’ajout de réputation. Ceci explique pourquoi les différents services peuvent eux même avoir des relations avec d’autres services. Cette manière de procéder nous permet par la même occasion de factoriser des logique métiers et donc ne laisser que la logique du contrôle sur les différentes routes aux </w:t>
+      </w:r>
+      <w:proofErr w:type="spellStart"/>
+      <w:r>
+        <w:t>controlleurs</w:t>
+      </w:r>
+      <w:proofErr w:type="spellEnd"/>
+      <w:r>
+        <w:t>.</w:t>
+      </w:r>
+    </w:p>
+    <w:p>
+      <w:r>
+        <w:t>L’application repose sur un mécanisme de permissions qui permet de créer une interface différente en fonction des privilèges accordés aux différents utilisateurs. On notera principalement la possibilité de poster une question ou non en fonction de l’état connecté ou non de l’utilisateur, etc…</w:t>
       </w:r>
     </w:p>
     <w:p/>
     <w:p>
       <w:r>
+        <w:t>Notre application fait aussi l’objet d’une</w:t>
+      </w:r>
+      <w:r>
+        <w:t xml:space="preserve"> série de test</w:t>
+      </w:r>
+      <w:r>
+        <w:t xml:space="preserve">s </w:t>
+      </w:r>
+      <w:r>
+        <w:t>qui ont été</w:t>
+      </w:r>
+      <w:r>
+        <w:t xml:space="preserve"> mis en place afin de tester les différents</w:t>
+      </w:r>
+      <w:r>
+        <w:t xml:space="preserve"> </w:t>
+      </w:r>
+      <w:r>
+        <w:t>modèles (</w:t>
+      </w:r>
+      <w:proofErr w:type="spellStart"/>
+      <w:r>
+        <w:t>domain</w:t>
+      </w:r>
+      <w:proofErr w:type="spellEnd"/>
+      <w:r>
+        <w:t xml:space="preserve"> class)</w:t>
+      </w:r>
+      <w:r>
+        <w:t xml:space="preserve"> et </w:t>
+      </w:r>
+      <w:r>
+        <w:t xml:space="preserve"> </w:t>
+      </w:r>
+      <w:proofErr w:type="spellStart"/>
+      <w:r>
+        <w:t>controller</w:t>
+      </w:r>
+      <w:r>
+        <w:t>s</w:t>
+      </w:r>
+      <w:proofErr w:type="spellEnd"/>
+      <w:r>
+        <w:t xml:space="preserve"> que nous avons </w:t>
+      </w:r>
+      <w:r>
+        <w:t>créés</w:t>
+      </w:r>
+      <w:r>
+        <w:t>.</w:t>
+      </w:r>
+    </w:p>
+    <w:p/>
+    <w:p>
+      <w:r>
         <w:tab/>
-        <w:t>B –</w:t>
-      </w:r>
-      <w:r>
-        <w:t xml:space="preserve"> Code?</w:t>
+        <w:t xml:space="preserve">1 – Détails des </w:t>
+      </w:r>
+      <w:proofErr w:type="spellStart"/>
+      <w:r>
+        <w:t>controlleurs</w:t>
+      </w:r>
+      <w:proofErr w:type="spellEnd"/>
+    </w:p>
+    <w:p>
+      <w:r>
+        <w:tab/>
+      </w:r>
+      <w:r>
+        <w:tab/>
+        <w:t>TODO</w:t>
+      </w:r>
+    </w:p>
+    <w:p>
+      <w:r>
+        <w:tab/>
+        <w:t>2 – Détails des services</w:t>
+      </w:r>
+    </w:p>
+    <w:p>
+      <w:r>
+        <w:tab/>
+      </w:r>
+      <w:r>
+        <w:tab/>
+        <w:t>TODO</w:t>
       </w:r>
     </w:p>
     <w:p/>
     <w:p>
       <w:r>
         <w:tab/>
-        <w:t>Une série de test</w:t>
-      </w:r>
-      <w:r>
-        <w:t>s sont mis en place afin de tester les différents</w:t>
-      </w:r>
-      <w:r>
-        <w:t xml:space="preserve"> domaines et </w:t>
-      </w:r>
-      <w:r>
-        <w:t xml:space="preserve"> controller</w:t>
-      </w:r>
-      <w:r>
-        <w:t>s de</w:t>
-      </w:r>
-      <w:r>
-        <w:t>s</w:t>
-      </w:r>
-      <w:r>
-        <w:t xml:space="preserve"> classes que nous avons </w:t>
-      </w:r>
-      <w:r>
-        <w:t>créés</w:t>
-      </w:r>
-      <w:r>
-        <w:t>.</w:t>
-      </w:r>
-      <w:r>
-        <w:t xml:space="preserve"> </w:t>
+        <w:t>B</w:t>
+      </w:r>
+      <w:r>
+        <w:t xml:space="preserve"> – Ce qu'il reste à faire</w:t>
       </w:r>
     </w:p>
     <w:p/>
     <w:p>
       <w:r>
+        <w:t xml:space="preserve">D’un point de vue fonctionnel, notre application possède la majorité des fonctionnalités attendues pour une imitation du site </w:t>
+      </w:r>
+      <w:proofErr w:type="spellStart"/>
+      <w:r>
+        <w:t>StackOverflow</w:t>
+      </w:r>
+      <w:proofErr w:type="spellEnd"/>
+      <w:r>
+        <w:t xml:space="preserve">. </w:t>
+      </w:r>
+    </w:p>
+    <w:p>
+      <w:r>
+        <w:t xml:space="preserve">Il resterait cependant un travail assez conséquent à réaliser sur l’aspect visuel du site. Cela passerait par la mise en place d’une charte graphique spécifique au site. Notre production, s’appuie sur différents </w:t>
+      </w:r>
+      <w:proofErr w:type="spellStart"/>
+      <w:r>
+        <w:t>bootstrap</w:t>
+      </w:r>
+      <w:proofErr w:type="spellEnd"/>
+      <w:r>
+        <w:t xml:space="preserve"> de sources diverses afin de produire un visuel un peu plus </w:t>
+      </w:r>
+      <w:bookmarkStart w:id="0" w:name="_GoBack"/>
+      <w:bookmarkEnd w:id="0"/>
+      <w:r>
+        <w:t>agréable. Cependant, il est certain que ceci n’est pas envisageable pour une application finale, mais n’aura pas pu être mis en place dans le temps imparti.</w:t>
+      </w:r>
+    </w:p>
+    <w:p/>
+    <w:p>
+      <w:r>
+        <w:t>Conclusion</w:t>
+      </w:r>
+    </w:p>
+    <w:p>
+      <w:r>
         <w:tab/>
-        <w:t>C – Ce qu'il reste à faire</w:t>
-      </w:r>
-    </w:p>
-    <w:p/>
-    <w:p>
-      <w:r>
-        <w:t>Conclusion</w:t>
-      </w:r>
-    </w:p>
-    <w:p>
-      <w:r>
-        <w:tab/>
-      </w:r>
-      <w:r>
-        <w:t>Putin j'en ai marre</w:t>
+      </w:r>
+      <w:proofErr w:type="spellStart"/>
+      <w:r>
+        <w:t>Putin</w:t>
+      </w:r>
+      <w:proofErr w:type="spellEnd"/>
+      <w:r>
+        <w:t xml:space="preserve"> j'en ai marre</w:t>
       </w:r>
     </w:p>
     <w:p>
@@ -1518,8 +1798,6 @@
         <w:tab/>
         <w:t>Pas assez de temps</w:t>
       </w:r>
-      <w:bookmarkStart w:id="0" w:name="_GoBack"/>
-      <w:bookmarkEnd w:id="0"/>
     </w:p>
     <w:sectPr>
       <w:pgSz w:w="11906" w:h="16838"/>
@@ -1532,7 +1810,7 @@
 </file>
 
 <file path=word/numbering.xml><?xml version="1.0" encoding="utf-8"?>
-<w:numbering xmlns:wpc="http://schemas.microsoft.com/office/word/2010/wordprocessingCanvas" xmlns:mc="http://schemas.openxmlformats.org/markup-compatibility/2006" xmlns:o="urn:schemas-microsoft-com:office:office" xmlns:r="http://schemas.openxmlformats.org/officeDocument/2006/relationships" xmlns:m="http://schemas.openxmlformats.org/officeDocument/2006/math" xmlns:v="urn:schemas-microsoft-com:vml" xmlns:wp14="http://schemas.microsoft.com/office/word/2010/wordprocessingDrawing" xmlns:wp="http://schemas.openxmlformats.org/drawingml/2006/wordprocessingDrawing" xmlns:w10="urn:schemas-microsoft-com:office:word" xmlns:w="http://schemas.openxmlformats.org/wordprocessingml/2006/main" xmlns:w14="http://schemas.microsoft.com/office/word/2010/wordml" xmlns:w15="http://schemas.microsoft.com/office/word/2012/wordml" xmlns:wpg="http://schemas.microsoft.com/office/word/2010/wordprocessingGroup" xmlns:wpi="http://schemas.microsoft.com/office/word/2010/wordprocessingInk" xmlns:wne="http://schemas.microsoft.com/office/word/2006/wordml" xmlns:wps="http://schemas.microsoft.com/office/word/2010/wordprocessingShape" mc:Ignorable="w14 w15 wp14">
+<w:numbering xmlns:wpc="http://schemas.microsoft.com/office/word/2010/wordprocessingCanvas" xmlns:cx="http://schemas.microsoft.com/office/drawing/2014/chartex" xmlns:cx1="http://schemas.microsoft.com/office/drawing/2015/9/8/chartex" xmlns:cx2="http://schemas.microsoft.com/office/drawing/2015/10/21/chartex" xmlns:cx3="http://schemas.microsoft.com/office/drawing/2016/5/9/chartex" xmlns:cx4="http://schemas.microsoft.com/office/drawing/2016/5/10/chartex" xmlns:cx5="http://schemas.microsoft.com/office/drawing/2016/5/11/chartex" xmlns:mc="http://schemas.openxmlformats.org/markup-compatibility/2006" xmlns:o="urn:schemas-microsoft-com:office:office" xmlns:r="http://schemas.openxmlformats.org/officeDocument/2006/relationships" xmlns:m="http://schemas.openxmlformats.org/officeDocument/2006/math" xmlns:v="urn:schemas-microsoft-com:vml" xmlns:wp14="http://schemas.microsoft.com/office/word/2010/wordprocessingDrawing" xmlns:wp="http://schemas.openxmlformats.org/drawingml/2006/wordprocessingDrawing" xmlns:w10="urn:schemas-microsoft-com:office:word" xmlns:w="http://schemas.openxmlformats.org/wordprocessingml/2006/main" xmlns:w14="http://schemas.microsoft.com/office/word/2010/wordml" xmlns:w15="http://schemas.microsoft.com/office/word/2012/wordml" xmlns:w16se="http://schemas.microsoft.com/office/word/2015/wordml/symex" xmlns:wpg="http://schemas.microsoft.com/office/word/2010/wordprocessingGroup" xmlns:wpi="http://schemas.microsoft.com/office/word/2010/wordprocessingInk" xmlns:wne="http://schemas.microsoft.com/office/word/2006/wordml" xmlns:wps="http://schemas.microsoft.com/office/word/2010/wordprocessingShape" mc:Ignorable="w14 w15 w16se wp14">
   <w:abstractNum w:abstractNumId="0" w15:restartNumberingAfterBreak="0">
     <w:nsid w:val="0B14277B"/>
     <w:multiLevelType w:val="hybridMultilevel"/>
@@ -1769,7 +2047,7 @@
 </file>
 
 <file path=word/styles.xml><?xml version="1.0" encoding="utf-8"?>
-<w:styles xmlns:mc="http://schemas.openxmlformats.org/markup-compatibility/2006" xmlns:r="http://schemas.openxmlformats.org/officeDocument/2006/relationships" xmlns:w="http://schemas.openxmlformats.org/wordprocessingml/2006/main" xmlns:w14="http://schemas.microsoft.com/office/word/2010/wordml" xmlns:w15="http://schemas.microsoft.com/office/word/2012/wordml" mc:Ignorable="w14 w15">
+<w:styles xmlns:mc="http://schemas.openxmlformats.org/markup-compatibility/2006" xmlns:r="http://schemas.openxmlformats.org/officeDocument/2006/relationships" xmlns:w="http://schemas.openxmlformats.org/wordprocessingml/2006/main" xmlns:w14="http://schemas.microsoft.com/office/word/2010/wordml" xmlns:w15="http://schemas.microsoft.com/office/word/2012/wordml" xmlns:w16se="http://schemas.microsoft.com/office/word/2015/wordml/symex" mc:Ignorable="w14 w15 w16se">
   <w:docDefaults>
     <w:rPrDefault>
       <w:rPr>
@@ -1785,7 +2063,7 @@
       </w:pPr>
     </w:pPrDefault>
   </w:docDefaults>
-  <w:latentStyles w:defLockedState="0" w:defUIPriority="99" w:defSemiHidden="0" w:defUnhideWhenUsed="0" w:defQFormat="0" w:count="371">
+  <w:latentStyles w:defLockedState="0" w:defUIPriority="99" w:defSemiHidden="0" w:defUnhideWhenUsed="0" w:defQFormat="0" w:count="374">
     <w:lsdException w:name="Normal" w:uiPriority="0" w:qFormat="1"/>
     <w:lsdException w:name="heading 1" w:uiPriority="9" w:qFormat="1"/>
     <w:lsdException w:name="heading 2" w:semiHidden="1" w:uiPriority="9" w:unhideWhenUsed="1" w:qFormat="1"/>
@@ -1891,7 +2169,6 @@
     <w:lsdException w:name="HTML Sample" w:semiHidden="1" w:unhideWhenUsed="1"/>
     <w:lsdException w:name="HTML Typewriter" w:semiHidden="1" w:unhideWhenUsed="1"/>
     <w:lsdException w:name="HTML Variable" w:semiHidden="1" w:unhideWhenUsed="1"/>
-    <w:lsdException w:name="Normal Table" w:semiHidden="1" w:unhideWhenUsed="1"/>
     <w:lsdException w:name="annotation subject" w:semiHidden="1" w:unhideWhenUsed="1"/>
     <w:lsdException w:name="No List" w:semiHidden="1" w:unhideWhenUsed="1"/>
     <w:lsdException w:name="Outline List 1" w:semiHidden="1" w:unhideWhenUsed="1"/>
@@ -1936,7 +2213,6 @@
     <w:lsdException w:name="Table Professional" w:semiHidden="1" w:unhideWhenUsed="1"/>
     <w:lsdException w:name="Table Subtle 1" w:semiHidden="1" w:unhideWhenUsed="1"/>
     <w:lsdException w:name="Table Subtle 2" w:semiHidden="1" w:unhideWhenUsed="1"/>
-    <w:lsdException w:name="Table Web 1" w:semiHidden="1" w:unhideWhenUsed="1"/>
     <w:lsdException w:name="Table Web 2" w:semiHidden="1" w:unhideWhenUsed="1"/>
     <w:lsdException w:name="Table Web 3" w:semiHidden="1" w:unhideWhenUsed="1"/>
     <w:lsdException w:name="Balloon Text" w:semiHidden="1" w:unhideWhenUsed="1"/>
@@ -2157,6 +2433,9 @@
     <w:lsdException w:name="List Table 5 Dark Accent 6" w:uiPriority="50"/>
     <w:lsdException w:name="List Table 6 Colorful Accent 6" w:uiPriority="51"/>
     <w:lsdException w:name="List Table 7 Colorful Accent 6" w:uiPriority="52"/>
+    <w:lsdException w:name="Mention" w:semiHidden="1" w:unhideWhenUsed="1"/>
+    <w:lsdException w:name="Smart Hyperlink" w:semiHidden="1" w:unhideWhenUsed="1"/>
+    <w:lsdException w:name="Hashtag" w:semiHidden="1" w:unhideWhenUsed="1"/>
   </w:latentStyles>
   <w:style w:type="paragraph" w:default="1" w:styleId="Normal">
     <w:name w:val="Normal"/>

</xml_diff>